<commit_message>
update BAB II dan BAB III
Signed-off-by: Syifa' Ul Haq M <syifaulhaq80@gmail.com>
</commit_message>
<xml_diff>
--- a/Laporan/BAB II - Copy.docx
+++ b/Laporan/BAB II - Copy.docx
@@ -34,6 +34,12 @@
         <w:rPr>
           <w:lang w:val="en-US"/>
         </w:rPr>
+        <w:t>I</w:t>
+      </w:r>
+      <w:r>
+        <w:rPr>
+          <w:lang w:val="en-US"/>
+        </w:rPr>
         <w:br/>
       </w:r>
       <w:bookmarkEnd w:id="0"/>
@@ -41,8 +47,17 @@
         <w:rPr>
           <w:lang w:val="en-US"/>
         </w:rPr>
-        <w:t>LANDASAN TEORI</w:t>
-      </w:r>
+        <w:t>METODOLOGI PENELITIAN</w:t>
+      </w:r>
+    </w:p>
+    <w:p>
+      <w:pPr>
+        <w:pStyle w:val="Caption"/>
+        <w:jc w:val="left"/>
+        <w:rPr>
+          <w:lang w:val="en-US"/>
+        </w:rPr>
+      </w:pPr>
     </w:p>
     <w:p>
       <w:pPr>
@@ -62,33 +77,741 @@
           <w:vanish/>
           <w:szCs w:val="26"/>
           <w:highlight w:val="yellow"/>
-          <w:lang w:val="en-US"/>
-        </w:rPr>
-      </w:pPr>
-    </w:p>
-    <w:p>
-      <w:pPr>
-        <w:pStyle w:val="Caption"/>
-        <w:jc w:val="left"/>
-        <w:rPr>
-          <w:lang w:val="en-US"/>
-        </w:rPr>
-      </w:pPr>
-    </w:p>
-    <w:p>
-      <w:pPr>
-        <w:pStyle w:val="Heading3"/>
-        <w:rPr>
+          <w:lang w:val="en-US" w:eastAsia="id-ID"/>
+        </w:rPr>
+      </w:pPr>
+    </w:p>
+    <w:p>
+      <w:pPr>
+        <w:pStyle w:val="ListParagraph"/>
+        <w:keepNext/>
+        <w:keepLines/>
+        <w:numPr>
+          <w:ilvl w:val="0"/>
+          <w:numId w:val="1"/>
+        </w:numPr>
+        <w:contextualSpacing w:val="0"/>
+        <w:jc w:val="center"/>
+        <w:outlineLvl w:val="1"/>
+        <w:rPr>
+          <w:rFonts w:eastAsiaTheme="majorEastAsia" w:cstheme="majorBidi"/>
+          <w:b/>
+          <w:vanish/>
+          <w:szCs w:val="26"/>
           <w:highlight w:val="yellow"/>
           <w:lang w:val="en-US" w:eastAsia="id-ID"/>
         </w:rPr>
       </w:pPr>
-      <w:r>
+    </w:p>
+    <w:p>
+      <w:pPr>
+        <w:pStyle w:val="ListParagraph"/>
+        <w:keepNext/>
+        <w:keepLines/>
+        <w:ind w:left="0" w:firstLine="720"/>
+        <w:contextualSpacing w:val="0"/>
+        <w:outlineLvl w:val="1"/>
         <w:rPr>
           <w:highlight w:val="yellow"/>
           <w:lang w:val="en-US" w:eastAsia="id-ID"/>
         </w:rPr>
-        <w:t>Landasan Teori</w:t>
+      </w:pPr>
+      <w:r>
+        <w:rPr>
+          <w:lang w:val="en-US" w:eastAsia="id-ID"/>
+        </w:rPr>
+        <w:t xml:space="preserve">Dalam pengembangan Sistem Monitoring </w:t>
+      </w:r>
+      <w:r>
+        <w:rPr>
+          <w:lang w:val="en-US" w:eastAsia="id-ID"/>
+        </w:rPr>
+        <w:t>kegiatan keagamaan di MI Nurrohmah Bina Insani</w:t>
+      </w:r>
+      <w:r>
+        <w:rPr>
+          <w:lang w:val="en-US" w:eastAsia="id-ID"/>
+        </w:rPr>
+        <w:t xml:space="preserve"> ini, metode waterfall dipilih karena memiliki struktur yang lebih terorganisir dan mempermudah peneliti karena tahapan-tahapan dalam metodenya dapat diidentifikasi dengan jelas dari awal hingga akhir proses pengembangan sistem.</w:t>
+      </w:r>
+      <w:r>
+        <w:rPr>
+          <w:lang w:val="en-US" w:eastAsia="id-ID"/>
+        </w:rPr>
+        <w:t xml:space="preserve"> Berikut tahapan metode waterfall yang ada pada </w:t>
+      </w:r>
+      <w:r>
+        <w:rPr>
+          <w:highlight w:val="yellow"/>
+          <w:lang w:val="en-US" w:eastAsia="id-ID"/>
+        </w:rPr>
+        <w:t>gambar ….</w:t>
+      </w:r>
+    </w:p>
+    <w:p>
+      <w:pPr>
+        <w:pStyle w:val="ListParagraph"/>
+        <w:keepNext/>
+        <w:keepLines/>
+        <w:ind w:left="0" w:firstLine="720"/>
+        <w:contextualSpacing w:val="0"/>
+        <w:outlineLvl w:val="1"/>
+        <w:rPr>
+          <w:highlight w:val="yellow"/>
+          <w:lang w:val="en-US" w:eastAsia="id-ID"/>
+        </w:rPr>
+      </w:pPr>
+    </w:p>
+    <w:p>
+      <w:pPr>
+        <w:pStyle w:val="Heading3"/>
+        <w:rPr>
+          <w:highlight w:val="yellow"/>
+          <w:lang w:val="en-US" w:eastAsia="id-ID"/>
+        </w:rPr>
+      </w:pPr>
+      <w:r>
+        <w:rPr>
+          <w:highlight w:val="yellow"/>
+          <w:lang w:val="en-US" w:eastAsia="id-ID"/>
+        </w:rPr>
+        <w:t>Observasi</w:t>
+      </w:r>
+    </w:p>
+    <w:p>
+      <w:pPr>
+        <w:pStyle w:val="IsiParagraf"/>
+        <w:ind w:left="927" w:firstLine="513"/>
+        <w:rPr>
+          <w:highlight w:val="yellow"/>
+        </w:rPr>
+      </w:pPr>
+      <w:r>
+        <w:rPr>
+          <w:highlight w:val="yellow"/>
+          <w:lang w:val="id-ID"/>
+        </w:rPr>
+        <w:t>Teknik yang dilakukan dalam metode pengumpulan data dengan cara melakukan observasi. Teknik observasi adalah proses mengamati secara langsung tempat ataupun orang dengan bertujuan untuk mendapat data (Hasanah, 2017)</w:t>
+      </w:r>
+      <w:r>
+        <w:rPr>
+          <w:highlight w:val="yellow"/>
+        </w:rPr>
+        <w:t xml:space="preserve">. </w:t>
+      </w:r>
+    </w:p>
+    <w:p>
+      <w:pPr>
+        <w:pStyle w:val="Heading3"/>
+        <w:rPr>
+          <w:lang w:val="en-US"/>
+        </w:rPr>
+      </w:pPr>
+      <w:r>
+        <w:rPr>
+          <w:lang w:val="en-US"/>
+        </w:rPr>
+        <w:t>Analisis Kebutuhan</w:t>
+      </w:r>
+    </w:p>
+    <w:p>
+      <w:pPr>
+        <w:ind w:left="454" w:firstLine="720"/>
+      </w:pPr>
+      <w:r>
+        <w:t xml:space="preserve">Analisis kebutuhan yang akan dilakukan pada Sistem monitoring </w:t>
+      </w:r>
+      <w:r>
+        <w:rPr>
+          <w:lang w:val="en-US"/>
+        </w:rPr>
+        <w:t>kegiatan keagamaan MI Nurrohmah Bina Insani</w:t>
+      </w:r>
+      <w:r>
+        <w:t xml:space="preserve"> sebagai berikut: </w:t>
+      </w:r>
+    </w:p>
+    <w:p>
+      <w:pPr>
+        <w:pStyle w:val="ListParagraph"/>
+        <w:numPr>
+          <w:ilvl w:val="0"/>
+          <w:numId w:val="4"/>
+        </w:numPr>
+      </w:pPr>
+      <w:r>
+        <w:t>Kebutuhan Pengguna</w:t>
+      </w:r>
+    </w:p>
+    <w:p>
+      <w:pPr>
+        <w:ind w:left="1534" w:firstLine="626"/>
+      </w:pPr>
+      <w:r>
+        <w:t xml:space="preserve">Kebutuhan pengguna digunakan sebagai menggambarkan fungsi yang diperlukan oleh pengguna. Pada pengembangan sistem ini kebutuhan pengguna dilakukan untuk mengetahui apa saja pengguna dengan fungsi perannya masing-masing. Dengan adanya pengguna yang memiliki role masing-masing dapat mempermudah dalam membuat fitur-fitur yang diperlukan oleh masing-masing pengguna. </w:t>
+      </w:r>
+    </w:p>
+    <w:p>
+      <w:pPr>
+        <w:pStyle w:val="ListParagraph"/>
+        <w:numPr>
+          <w:ilvl w:val="0"/>
+          <w:numId w:val="4"/>
+        </w:numPr>
+      </w:pPr>
+      <w:r>
+        <w:t>Kebutuhan Input</w:t>
+      </w:r>
+    </w:p>
+    <w:p>
+      <w:pPr>
+        <w:ind w:left="1440" w:firstLine="720"/>
+      </w:pPr>
+      <w:r>
+        <w:rPr>
+          <w:lang w:val="en-US"/>
+        </w:rPr>
+        <w:t>P</w:t>
+      </w:r>
+      <w:r>
+        <w:t xml:space="preserve">roses untuk memasukan data-data untuk menjadikan data tersebut menjadi sebuah informasi dalam sistem tersebut. Data-data yang dimasukan akan berisikan informasi yang dapat mempermudah pengguna dalam sistem tersebut. Dengan memasukan data-data yang diperlukan data tersebut dapat dijadikan sebuah proses dalam sistem tersebut. </w:t>
+      </w:r>
+    </w:p>
+    <w:p>
+      <w:pPr>
+        <w:pStyle w:val="ListParagraph"/>
+        <w:numPr>
+          <w:ilvl w:val="0"/>
+          <w:numId w:val="4"/>
+        </w:numPr>
+      </w:pPr>
+      <w:r>
+        <w:t>Kebutuhan Proses</w:t>
+      </w:r>
+    </w:p>
+    <w:p>
+      <w:pPr>
+        <w:pStyle w:val="ListParagraph"/>
+        <w:ind w:left="1534" w:firstLine="626"/>
+      </w:pPr>
+      <w:r>
+        <w:rPr>
+          <w:lang w:val="en-US"/>
+        </w:rPr>
+        <w:t>T</w:t>
+      </w:r>
+      <w:r>
+        <w:t>ahapan yang dilakukan untuk melanjutkan tahap kebutuhan input. Kebutuhan proses ini akan mengolah data-data yang dimasukan menjadi sebuah informasi. Pengelola ini dilakukan untuk dilakukan untuk mendapat sebuah keluar berupa hasil-hasil dari data yang telah dimasukan.</w:t>
+      </w:r>
+    </w:p>
+    <w:p>
+      <w:pPr>
+        <w:pStyle w:val="ListParagraph"/>
+        <w:numPr>
+          <w:ilvl w:val="0"/>
+          <w:numId w:val="4"/>
+        </w:numPr>
+      </w:pPr>
+      <w:r>
+        <w:lastRenderedPageBreak/>
+        <w:t>Kebutuhan Keluaran</w:t>
+      </w:r>
+    </w:p>
+    <w:p>
+      <w:pPr>
+        <w:pStyle w:val="ListParagraph"/>
+        <w:ind w:left="1534" w:firstLine="626"/>
+      </w:pPr>
+      <w:r>
+        <w:rPr>
+          <w:lang w:val="en-US"/>
+        </w:rPr>
+        <w:t>P</w:t>
+      </w:r>
+      <w:r>
+        <w:t>roses untuk menampilkan informasi yang telah diolah. Informasi yang telah diolah akan berisikan kebutuhan-kebutuhan yang diperlukan oleh pengguna sesuai dengan fitur-fitur yang telah dibuat. Dengan adanya proses keluaran yang berisikan informasi ini akan membantu pengguna dalam memantau proses perkembangan anak.</w:t>
+      </w:r>
+    </w:p>
+    <w:p>
+      <w:pPr>
+        <w:pStyle w:val="Heading3"/>
+        <w:rPr>
+          <w:lang w:val="en-US"/>
+        </w:rPr>
+      </w:pPr>
+      <w:r>
+        <w:rPr>
+          <w:lang w:val="en-US"/>
+        </w:rPr>
+        <w:t>Perancangan Sistem</w:t>
+      </w:r>
+    </w:p>
+    <w:p>
+      <w:pPr>
+        <w:ind w:left="454" w:firstLine="720"/>
+      </w:pPr>
+      <w:r>
+        <w:t>Proses perancangan sistem monitoring kegiatan keagamaan di MI Nurrohmah Bina Insani dilakukan sebagai berikut:</w:t>
+      </w:r>
+    </w:p>
+    <w:p>
+      <w:pPr>
+        <w:pStyle w:val="ListParagraph"/>
+        <w:numPr>
+          <w:ilvl w:val="0"/>
+          <w:numId w:val="5"/>
+        </w:numPr>
+        <w:rPr>
+          <w:lang w:val="en-US"/>
+        </w:rPr>
+      </w:pPr>
+      <w:r>
+        <w:rPr>
+          <w:lang w:val="en-US"/>
+        </w:rPr>
+        <w:t xml:space="preserve">Perancangan </w:t>
+      </w:r>
+      <w:r>
+        <w:rPr>
+          <w:i/>
+          <w:iCs/>
+          <w:lang w:val="en-US"/>
+        </w:rPr>
+        <w:t>Use Case Diagram</w:t>
+      </w:r>
+    </w:p>
+    <w:p>
+      <w:pPr>
+        <w:pStyle w:val="ListParagraph"/>
+        <w:ind w:left="1534" w:firstLine="626"/>
+        <w:rPr>
+          <w:lang w:val="en-US"/>
+        </w:rPr>
+      </w:pPr>
+      <w:r>
+        <w:t>Use case diagram merupakan diagram untuk menjelaskan hubungan interaksi antara actor atau pengguna sistem dengan sistem itu sendiri. Fungsionalitas sistem digambarkan dalam bentuk diagram sehinggi use case diagram sering digunakan dalam pengembangan sebuah sistem informasi, yaitu untuk mengidentifikasi ada actor siapa sedang berinteraksi dengan sistem dan actor tersebut sedang melakukan aktivitas apa didalam interaksi dengan sistem.</w:t>
+      </w:r>
+    </w:p>
+    <w:p>
+      <w:pPr>
+        <w:pStyle w:val="ListParagraph"/>
+        <w:numPr>
+          <w:ilvl w:val="0"/>
+          <w:numId w:val="5"/>
+        </w:numPr>
+        <w:rPr>
+          <w:lang w:val="en-US"/>
+        </w:rPr>
+      </w:pPr>
+      <w:r>
+        <w:rPr>
+          <w:lang w:val="en-US"/>
+        </w:rPr>
+        <w:t xml:space="preserve">Perancangan </w:t>
+      </w:r>
+      <w:r>
+        <w:rPr>
+          <w:i/>
+          <w:iCs/>
+          <w:lang w:val="en-US"/>
+        </w:rPr>
+        <w:t>Activity Diagram</w:t>
+      </w:r>
+    </w:p>
+    <w:p>
+      <w:pPr>
+        <w:pStyle w:val="IsiParagraf"/>
+        <w:ind w:left="1534" w:firstLine="626"/>
+        <w:rPr>
+          <w:color w:val="auto"/>
+        </w:rPr>
+      </w:pPr>
+      <w:r>
+        <w:rPr>
+          <w:i/>
+          <w:iCs/>
+          <w:color w:val="auto"/>
+        </w:rPr>
+        <w:t>Activity diagram</w:t>
+      </w:r>
+      <w:r>
+        <w:rPr>
+          <w:color w:val="auto"/>
+        </w:rPr>
+        <w:t xml:space="preserve"> adalah jenis diagram dalam bahasa pemodelan </w:t>
+      </w:r>
+      <w:r>
+        <w:rPr>
+          <w:i/>
+          <w:iCs/>
+          <w:color w:val="auto"/>
+        </w:rPr>
+        <w:t>Unified Modeling Language</w:t>
+      </w:r>
+      <w:r>
+        <w:rPr>
+          <w:color w:val="auto"/>
+        </w:rPr>
+        <w:t xml:space="preserve"> (UML) yang digunakan untuk merepresentasikan alur kerja atau aktivitas yang dilakukan dalam sistem atau proses bisnis. Diagram ini mencakup aktivitas, tindakan, keputusan, dan kontrol alur</w:t>
+      </w:r>
+      <w:r>
+        <w:rPr>
+          <w:color w:val="auto"/>
+        </w:rPr>
+        <w:t>.</w:t>
+      </w:r>
+    </w:p>
+    <w:p>
+      <w:pPr>
+        <w:pStyle w:val="ListParagraph"/>
+        <w:ind w:left="1534" w:firstLine="626"/>
+        <w:rPr>
+          <w:lang w:val="en-US"/>
+        </w:rPr>
+      </w:pPr>
+      <w:r>
+        <w:rPr>
+          <w:i/>
+          <w:iCs/>
+          <w:color w:val="auto"/>
+        </w:rPr>
+        <w:t>Activity diagram</w:t>
+      </w:r>
+      <w:r>
+        <w:rPr>
+          <w:color w:val="auto"/>
+        </w:rPr>
+        <w:t xml:space="preserve"> memungkinkan pengembang perangkat lunak untuk memahami urutan aktivitas dalam suatu proses bisnis atau sistem, dan mengidentifikasi masalah atau proses yang berpotensi mengalami masalah. Diagram ini juga membantu dalam membangun pemahaman tentang peran dan interaksi antara objek-objek yang terlibat dalam proses atau sistem, serta mengoptimalkan alur kerja atau proses bisnis yang ada.</w:t>
+      </w:r>
+    </w:p>
+    <w:p>
+      <w:pPr>
+        <w:pStyle w:val="ListParagraph"/>
+        <w:numPr>
+          <w:ilvl w:val="0"/>
+          <w:numId w:val="5"/>
+        </w:numPr>
+        <w:rPr>
+          <w:lang w:val="en-US"/>
+        </w:rPr>
+      </w:pPr>
+      <w:r>
+        <w:rPr>
+          <w:lang w:val="en-US"/>
+        </w:rPr>
+        <w:t xml:space="preserve">Perancangan </w:t>
+      </w:r>
+      <w:r>
+        <w:rPr>
+          <w:i/>
+          <w:iCs/>
+          <w:lang w:val="en-US"/>
+        </w:rPr>
+        <w:t>Dat</w:t>
+      </w:r>
+      <w:r>
+        <w:rPr>
+          <w:i/>
+          <w:iCs/>
+          <w:lang w:val="en-US"/>
+        </w:rPr>
+        <w:t>a</w:t>
+      </w:r>
+      <w:r>
+        <w:rPr>
+          <w:i/>
+          <w:iCs/>
+          <w:lang w:val="en-US"/>
+        </w:rPr>
+        <w:t>base</w:t>
+      </w:r>
+    </w:p>
+    <w:p>
+      <w:pPr>
+        <w:pStyle w:val="ListParagraph"/>
+        <w:numPr>
+          <w:ilvl w:val="0"/>
+          <w:numId w:val="5"/>
+        </w:numPr>
+        <w:rPr>
+          <w:lang w:val="en-US"/>
+        </w:rPr>
+      </w:pPr>
+      <w:r>
+        <w:rPr>
+          <w:lang w:val="en-US"/>
+        </w:rPr>
+        <w:t>Perancangan Desain Antamuka</w:t>
+      </w:r>
+    </w:p>
+    <w:p>
+      <w:pPr>
+        <w:pStyle w:val="Heading3"/>
+        <w:rPr>
+          <w:lang w:val="en-US"/>
+        </w:rPr>
+      </w:pPr>
+      <w:r>
+        <w:rPr>
+          <w:lang w:val="en-US"/>
+        </w:rPr>
+        <w:t>Implementasi</w:t>
+      </w:r>
+    </w:p>
+    <w:p>
+      <w:pPr>
+        <w:ind w:left="454" w:firstLine="720"/>
+        <w:rPr>
+          <w:lang w:val="en-US"/>
+        </w:rPr>
+      </w:pPr>
+      <w:r>
+        <w:t xml:space="preserve">Implementasi adalah tahap di mana sistem perangkat lunak yang dapat digunakan oleh pengguna akan dibuat. Dalam konteks Sistem Monitoring </w:t>
+      </w:r>
+      <w:r>
+        <w:rPr>
+          <w:lang w:val="en-US"/>
+        </w:rPr>
+        <w:t xml:space="preserve">kegiatan keagamaan di </w:t>
+      </w:r>
+      <w:r>
+        <w:rPr>
+          <w:lang w:val="en-US"/>
+        </w:rPr>
+        <w:lastRenderedPageBreak/>
+        <w:t>MI Nurrohmah Bina Insani</w:t>
+      </w:r>
+      <w:r>
+        <w:t>, implementasi akan dilakukan dalam bentuk aplikasi web. Sistem ini akan dibangun sesuai dengan analisis kebutuhan dan perancangan yang telah disusun sebelumnya. Pembuatan sistem ini akan menggunakan bahasa pemrograman PHP dan HTML dengan bantuan framework Laravel. Fokus implementasi akan mencakup pengembangan aspek front end dan back end dari sistem.</w:t>
+      </w:r>
+    </w:p>
+    <w:p>
+      <w:pPr>
+        <w:pStyle w:val="Heading3"/>
+        <w:rPr>
+          <w:lang w:val="en-US"/>
+        </w:rPr>
+      </w:pPr>
+      <w:r>
+        <w:rPr>
+          <w:lang w:val="en-US"/>
+        </w:rPr>
+        <w:t>Pengujian</w:t>
+      </w:r>
+    </w:p>
+    <w:p>
+      <w:pPr>
+        <w:ind w:left="454" w:firstLine="720"/>
+        <w:rPr>
+          <w:i/>
+          <w:iCs/>
+          <w:lang w:val="en-US"/>
+        </w:rPr>
+      </w:pPr>
+      <w:r>
+        <w:rPr>
+          <w:lang w:val="en-US"/>
+        </w:rPr>
+        <w:t xml:space="preserve">Pengujian sistem ini menggunakan </w:t>
+      </w:r>
+      <w:r>
+        <w:rPr>
+          <w:i/>
+          <w:iCs/>
+          <w:lang w:val="en-US"/>
+        </w:rPr>
+        <w:t>Alpha Beta Testing</w:t>
+      </w:r>
+      <w:r>
+        <w:rPr>
+          <w:lang w:val="en-US"/>
+        </w:rPr>
+        <w:t xml:space="preserve">. Pengujian ini membutuhkan partisipasi dari kedua belah pihak yaitu pihak pengembang dan pihak pelaksana dari MI Nurrohmah Bina Insani. Berikut adalah langkah-langkah </w:t>
+      </w:r>
+      <w:r>
+        <w:rPr>
+          <w:i/>
+          <w:iCs/>
+          <w:lang w:val="en-US"/>
+        </w:rPr>
+        <w:t>Alpha Beta Testing:</w:t>
+      </w:r>
+    </w:p>
+    <w:p>
+      <w:pPr>
+        <w:ind w:left="454" w:firstLine="266"/>
+        <w:rPr>
+          <w:lang w:val="en-US"/>
+        </w:rPr>
+      </w:pPr>
+      <w:r>
+        <w:rPr>
+          <w:i/>
+          <w:iCs/>
+          <w:lang w:val="en-US"/>
+        </w:rPr>
+        <w:t>Alpha Testing :</w:t>
+      </w:r>
+    </w:p>
+    <w:p>
+      <w:pPr>
+        <w:pStyle w:val="ListParagraph"/>
+        <w:numPr>
+          <w:ilvl w:val="0"/>
+          <w:numId w:val="6"/>
+        </w:numPr>
+        <w:rPr>
+          <w:lang w:val="en-US"/>
+        </w:rPr>
+      </w:pPr>
+      <w:r>
+        <w:rPr>
+          <w:lang w:val="en-US"/>
+        </w:rPr>
+        <w:t>Men</w:t>
+      </w:r>
+      <w:r>
+        <w:rPr>
+          <w:lang w:val="en-US"/>
+        </w:rPr>
+        <w:t>inja</w:t>
+      </w:r>
+      <w:r>
+        <w:rPr>
+          <w:lang w:val="en-US"/>
+        </w:rPr>
+        <w:t xml:space="preserve">u </w:t>
+      </w:r>
+      <w:r>
+        <w:rPr>
+          <w:lang w:val="en-US"/>
+        </w:rPr>
+        <w:t>spesifikasi desain aplikasi dan pahami persyaratan fungsional dan nonfungsional.</w:t>
+      </w:r>
+    </w:p>
+    <w:p>
+      <w:pPr>
+        <w:pStyle w:val="ListParagraph"/>
+        <w:numPr>
+          <w:ilvl w:val="0"/>
+          <w:numId w:val="6"/>
+        </w:numPr>
+        <w:rPr>
+          <w:lang w:val="en-US"/>
+        </w:rPr>
+      </w:pPr>
+      <w:r>
+        <w:rPr>
+          <w:lang w:val="en-US"/>
+        </w:rPr>
+        <w:t>Membu</w:t>
+      </w:r>
+      <w:r>
+        <w:rPr>
+          <w:lang w:val="en-US"/>
+        </w:rPr>
+        <w:t>uat rencana pengujian menyeluruh untuk menghasilkan semua kasus pengujian yang diperlukan.</w:t>
+      </w:r>
+    </w:p>
+    <w:p>
+      <w:pPr>
+        <w:pStyle w:val="ListParagraph"/>
+        <w:numPr>
+          <w:ilvl w:val="0"/>
+          <w:numId w:val="6"/>
+        </w:numPr>
+        <w:rPr>
+          <w:lang w:val="en-US"/>
+        </w:rPr>
+      </w:pPr>
+      <w:r>
+        <w:rPr>
+          <w:lang w:val="en-US"/>
+        </w:rPr>
+        <w:t>Setelah rencana pengujian dan kasus pengujian siap, tim dapat memulai pengujian untuk memeriksa bug atau cacat pada sistem.</w:t>
+      </w:r>
+    </w:p>
+    <w:p>
+      <w:pPr>
+        <w:pStyle w:val="ListParagraph"/>
+        <w:numPr>
+          <w:ilvl w:val="0"/>
+          <w:numId w:val="6"/>
+        </w:numPr>
+        <w:rPr>
+          <w:lang w:val="en-US"/>
+        </w:rPr>
+      </w:pPr>
+      <w:r>
+        <w:rPr>
+          <w:lang w:val="en-US"/>
+        </w:rPr>
+        <w:t>S</w:t>
+      </w:r>
+      <w:r>
+        <w:rPr>
+          <w:lang w:val="en-US"/>
+        </w:rPr>
+        <w:t>etelah tim menemukan bug atau cacat, masalah tersebut diidentifikasi dalam sistem terpisah.</w:t>
+      </w:r>
+    </w:p>
+    <w:p>
+      <w:pPr>
+        <w:pStyle w:val="ListParagraph"/>
+        <w:numPr>
+          <w:ilvl w:val="0"/>
+          <w:numId w:val="6"/>
+        </w:numPr>
+        <w:rPr>
+          <w:lang w:val="en-US"/>
+        </w:rPr>
+      </w:pPr>
+      <w:r>
+        <w:rPr>
+          <w:lang w:val="en-US"/>
+        </w:rPr>
+        <w:t>Hasil pengujian ini kemudian diserahkan kepada tim developer untuk diperbaiki.</w:t>
+      </w:r>
+    </w:p>
+    <w:p>
+      <w:pPr>
+        <w:pStyle w:val="ListParagraph"/>
+        <w:numPr>
+          <w:ilvl w:val="0"/>
+          <w:numId w:val="6"/>
+        </w:numPr>
+        <w:rPr>
+          <w:lang w:val="en-US"/>
+        </w:rPr>
+      </w:pPr>
+      <w:r>
+        <w:rPr>
+          <w:lang w:val="en-US"/>
+        </w:rPr>
+        <w:t>Saat tim developer mengonfirmasi bahwa masalah telah diselesaikan, tim penguji melakukan uji ulang produk. Siklus pengujian ini akan berlanjut hingga tidak ada lagi masalah yang ditemukan</w:t>
+      </w:r>
+      <w:r>
+        <w:rPr>
+          <w:lang w:val="en-US"/>
+        </w:rPr>
+        <w:t>.</w:t>
+      </w:r>
+    </w:p>
+    <w:p>
+      <w:pPr>
+        <w:pStyle w:val="IsiParagraf"/>
+        <w:ind w:firstLine="720"/>
+        <w:rPr>
+          <w:i/>
+          <w:iCs/>
+        </w:rPr>
+      </w:pPr>
+      <w:r>
+        <w:rPr>
+          <w:i/>
+          <w:iCs/>
+        </w:rPr>
+        <w:t>Beta Testing :</w:t>
       </w:r>
     </w:p>
     <w:p>
@@ -96,35 +819,12 @@
         <w:pStyle w:val="IsiParagraf"/>
         <w:numPr>
           <w:ilvl w:val="0"/>
-          <w:numId w:val="3"/>
+          <w:numId w:val="8"/>
         </w:numPr>
-        <w:rPr>
-          <w:highlight w:val="yellow"/>
-        </w:rPr>
-      </w:pPr>
-      <w:r>
-        <w:rPr>
-          <w:highlight w:val="yellow"/>
-        </w:rPr>
-        <w:t>Sistem</w:t>
-      </w:r>
-    </w:p>
-    <w:p>
-      <w:pPr>
-        <w:pStyle w:val="IsiParagraf"/>
-        <w:ind w:left="927" w:firstLine="513"/>
-      </w:pPr>
-      <w:r>
-        <w:t>Sistem merupakan kumpulan elemen yang bekerja secara terintegrasi untuk mencapai tujuan yang sama, seperti yang diungkapkan oleh McLeod dalam bukunya "Management Information System" (2013). Dalam definisi yang lebih umum, sistem merupakan entitas yang saling berhubungan dan menguntungkan antara satu elemen dengan elemen lainnya, dengan fokus pada objek, eksistensi, dan tujuan (Heryana &amp; Unggul, 2018).</w:t>
-      </w:r>
-    </w:p>
-    <w:p>
-      <w:pPr>
-        <w:pStyle w:val="IsiParagraf"/>
-        <w:ind w:left="927" w:firstLine="513"/>
-      </w:pPr>
-      <w:r>
-        <w:t>Burd, Satzinger, dan Jackson juga menyatakan bahwa sistem terdiri dari sekumpulan elemen yang bekerja bersama untuk mencapai tujuan yang sama (Laudon &amp; Laudon, 2013). Dengan demikian, dapat disimpulkan bahwa sistem adalah kumpulan elemen yang saling terintegrasi dan bekerja sama untuk mencapai tujuan yang telah ditentukan.</w:t>
+        <w:ind w:left="1560"/>
+      </w:pPr>
+      <w:r>
+        <w:t>Menentukan tujuan dilakukannya beta testing. Berdasarkan tujuan tersebut, akan menentukan cakupan pengujian dan menemukan tipe beta testing yang paling relevan.</w:t>
       </w:r>
     </w:p>
     <w:p>
@@ -132,35 +832,31 @@
         <w:pStyle w:val="IsiParagraf"/>
         <w:numPr>
           <w:ilvl w:val="0"/>
-          <w:numId w:val="3"/>
+          <w:numId w:val="8"/>
         </w:numPr>
-        <w:rPr>
-          <w:highlight w:val="yellow"/>
-        </w:rPr>
-      </w:pPr>
-      <w:r>
-        <w:rPr>
-          <w:highlight w:val="yellow"/>
-        </w:rPr>
-        <w:t>Informasi</w:t>
+        <w:ind w:left="1560"/>
+      </w:pPr>
+      <w:r>
+        <w:t>Rekrut beta tester yang tepat</w:t>
       </w:r>
     </w:p>
     <w:p>
       <w:pPr>
         <w:pStyle w:val="IsiParagraf"/>
-        <w:ind w:left="927" w:firstLine="513"/>
-      </w:pPr>
-      <w:r>
-        <w:t>Informasi merupakan data yang telah diolah dan memiliki arti atau makna tertentu bagi penggunanya. Data dapat diartikan sebagai sekumpulan fakta mentah yang belum memiliki makna, sedangkan informasi adalah hasil pengolahan data menjadi bentuk yang bermakna. Informasi harus memiliki karakteristik ketepatan waktu, akurasi, kelengkapan, dan relevansi untuk dapat digunakan dengan baik.</w:t>
+        <w:ind w:left="1560" w:firstLine="0"/>
+      </w:pPr>
+      <w:r>
+        <w:t>Tidak semua pengguna dapat menjadi beta tester. Menggunakan beta tester yang tidak sesuai dengan kriteria dan tujuan pengujian dapat menyebabkan kegagalan dalam beta testing.</w:t>
       </w:r>
     </w:p>
     <w:p>
       <w:pPr>
         <w:pStyle w:val="IsiParagraf"/>
-        <w:ind w:left="927" w:firstLine="513"/>
-      </w:pPr>
-      <w:r>
-        <w:t>Gordon B. Davis mengatakan bahwa informasi merupakan data yang diolah menjadi bentuk yang berguna bagi penerimanya dan dapat berupa nilai yang digunakan untuk mengambil keputusan di masa sekarang atau masa yang akan datang. Dalam hal ini, informasi digunakan sebagai alat untuk membantu pengambilan keputusan dengan memberikan pemahaman yang lebih baik tentang situasi atau masalah yang sedang dihadapi.</w:t>
+        <w:ind w:left="1560" w:firstLine="0"/>
+      </w:pPr>
+      <w:r>
+        <w:lastRenderedPageBreak/>
+        <w:t>Lalu, bagaimana cara menentukan beta tester yang tepat? Kamu dapat menentukannya dengan mempertimbangkan tiga faktor berikut. jangkauan pengguna durasi pelaksanaan beta testing biaya yang dibutuhkan.</w:t>
       </w:r>
     </w:p>
     <w:p>
@@ -168,33 +864,21 @@
         <w:pStyle w:val="IsiParagraf"/>
         <w:numPr>
           <w:ilvl w:val="0"/>
-          <w:numId w:val="3"/>
+          <w:numId w:val="8"/>
         </w:numPr>
-        <w:rPr>
-          <w:highlight w:val="yellow"/>
-        </w:rPr>
-      </w:pPr>
-      <w:r>
-        <w:rPr>
-          <w:highlight w:val="yellow"/>
-        </w:rPr>
-        <w:t>Sistem Informasi</w:t>
+        <w:ind w:left="1560"/>
+      </w:pPr>
+      <w:r>
+        <w:t>Tentukan durasi pelaksanaan beta testing</w:t>
       </w:r>
     </w:p>
     <w:p>
       <w:pPr>
         <w:pStyle w:val="IsiParagraf"/>
-        <w:ind w:left="927" w:firstLine="513"/>
-        <w:rPr>
-          <w:highlight w:val="yellow"/>
-        </w:rPr>
-      </w:pPr>
-      <w:r>
-        <w:t xml:space="preserve">Menurut Kristanto (2003), sistem informasi terdiri dari perangkat keras dan perangkat lunak komputer, serta sumber daya manusia yang bertugas mengolah data menggunakan kedua jenis perangkat tersebut. Tujuan dari sistem informasi ini adalah untuk menyediakan informasi yang dibutuhkan manajemen dalam proses pengambilan keputusan dan operasional perusahaan. Sistem informasi ini terdiri </w:t>
-      </w:r>
-      <w:r>
-        <w:lastRenderedPageBreak/>
-        <w:t>dari kombinasi antara sumber daya manusia, teknologi informasi, dan prosedur-prosedur yang telah diorganisir.</w:t>
+        <w:ind w:left="1560" w:firstLine="0"/>
+      </w:pPr>
+      <w:r>
+        <w:t>Durasi pengujian yang terlalu pendek atau terlalu lama akan menghasilkan hasil yang tidak representatif. Kamu harus memutuskan berapa lama beta testing dilakukan. Durasi ini dapat ditentukan oleh tujuan yang ditetapkan yang telah disiapkan, menyesuaikan dengan anggaran, ataupun faktor-faktor lainnya.</w:t>
       </w:r>
     </w:p>
     <w:p>
@@ -202,29 +886,21 @@
         <w:pStyle w:val="IsiParagraf"/>
         <w:numPr>
           <w:ilvl w:val="0"/>
-          <w:numId w:val="3"/>
+          <w:numId w:val="8"/>
         </w:numPr>
-        <w:rPr>
-          <w:highlight w:val="yellow"/>
-        </w:rPr>
-      </w:pPr>
-      <w:r>
-        <w:rPr>
-          <w:highlight w:val="yellow"/>
-        </w:rPr>
-        <w:t>Sistem Monitoring</w:t>
+        <w:ind w:left="1560"/>
+      </w:pPr>
+      <w:r>
+        <w:t>Sampaikan informasi-informasi penting kepada beta tester</w:t>
       </w:r>
     </w:p>
     <w:p>
       <w:pPr>
         <w:pStyle w:val="IsiParagraf"/>
-        <w:ind w:left="927" w:firstLine="513"/>
-        <w:rPr>
-          <w:highlight w:val="yellow"/>
-        </w:rPr>
-      </w:pPr>
-      <w:r>
-        <w:t>Sistem monitoring adalah sistem yang berfungsi untuk memantau dan menyajikan informasi mengenai berbagai tahapan dalam tugas akhir, seperti pelaksanaan praktek kerja lapangan, seminar proposal, seminar hasil, dan ujian tugas akhir. Tujuan dari monitoring ini adalah untuk memastikan bahwa setiap tahapan telah dilaksanakan sesuai dengan rencana dan apakah tujuan yang telah ditetapkan telah tercapai atau belum. Proses monitoring dilakukan dengan cara memantau kegiatan yang sedang berlangsung agar dapat memastikan bahwa seluruh tahapan tugas akhir dapat terlaksana dengan baik dan sesuai dengan rencana yang telah ditetapkan.</w:t>
+        <w:ind w:left="1560" w:firstLine="0"/>
+      </w:pPr>
+      <w:r>
+        <w:t>Jika kamu telah menemukan beberapa informasi, misalnya ketika melakukan alpha testing, sampaikanlah kepada para beta tester. Ini akan memudahkan proses beta testing karena para tester dapat mengabaikan masalah-masalah yang telah ditemukan dalam tahap pengujian sebelumnya.</w:t>
       </w:r>
     </w:p>
     <w:p>
@@ -232,312 +908,52 @@
         <w:pStyle w:val="IsiParagraf"/>
         <w:numPr>
           <w:ilvl w:val="0"/>
-          <w:numId w:val="3"/>
+          <w:numId w:val="8"/>
         </w:numPr>
-        <w:rPr>
-          <w:highlight w:val="yellow"/>
-        </w:rPr>
-      </w:pPr>
-      <w:r>
-        <w:rPr>
-          <w:highlight w:val="yellow"/>
-        </w:rPr>
-        <w:t>Konsep Dasar Web</w:t>
+        <w:ind w:left="1560"/>
+      </w:pPr>
+      <w:r>
+        <w:t>Buat prosedur pengumpulan feedback yang jelas</w:t>
       </w:r>
     </w:p>
     <w:p>
       <w:pPr>
         <w:pStyle w:val="IsiParagraf"/>
-        <w:ind w:left="927" w:firstLine="513"/>
-        <w:rPr>
-          <w:highlight w:val="yellow"/>
-        </w:rPr>
-      </w:pPr>
-      <w:r>
-        <w:t>Web merupakan sistem informasi global yang terhubung melalui internet dan berisi berbagai jenis informasi yang dapat diakses melalui browser web. Web terdiri dari berbagai halaman web yang terhubung satu sama lain melalui hyperlink, sehingga pengguna dapat melihat dan mengakses informasi melalui jaringan internet. Informasi yang disajikan dalam web dapat berupa teks, gambar, video, dan berbagai jenis media lainnya. Selain itu, web juga memungkinkan pengguna untuk melakukan interaksi dengan berbagai aplikasi dan layanan online, seperti media sosial, belanja online, dan masih banyak lagi.</w:t>
+        <w:ind w:left="1560" w:firstLine="0"/>
+      </w:pPr>
+      <w:r>
+        <w:t>Sebagian besar informasi seputar pengguna memang dapat dikumpulkan secara otomatis. Akan tetapi, kamu tetap membutuhkan jalur komunikasi yang jelas dengan para beta tester.</w:t>
       </w:r>
     </w:p>
     <w:p>
       <w:pPr>
         <w:pStyle w:val="IsiParagraf"/>
-        <w:numPr>
-          <w:ilvl w:val="0"/>
-          <w:numId w:val="3"/>
-        </w:numPr>
-        <w:rPr>
-          <w:highlight w:val="yellow"/>
-        </w:rPr>
-      </w:pPr>
-      <w:r>
-        <w:rPr>
-          <w:highlight w:val="yellow"/>
-        </w:rPr>
-        <w:t>PHP dan MySql</w:t>
-      </w:r>
+        <w:ind w:left="1560" w:firstLine="0"/>
+      </w:pPr>
     </w:p>
     <w:p>
       <w:pPr>
         <w:pStyle w:val="IsiParagraf"/>
-        <w:ind w:left="927" w:firstLine="513"/>
-      </w:pPr>
-      <w:r>
-        <w:t>PHP adalah bahasa pemrograman server-side yang digunakan untuk mengembangkan aplikasi web. PHP dapat digunakan untuk membuat aplikasi web dinamis yang memungkinkan pengguna berinteraksi dengan basis data atau layanan lainnya. PHP digunakan untuk menghasilkan kode HTML yang akan dikirimkan ke browser web.</w:t>
+        <w:ind w:left="1560" w:firstLine="0"/>
+      </w:pPr>
+      <w:r>
+        <w:t>Para beta tester ini harus dapat menyampaikan feedback mereka tentang fitur produk dengan jelas.</w:t>
       </w:r>
     </w:p>
     <w:p>
       <w:pPr>
         <w:pStyle w:val="IsiParagraf"/>
-        <w:ind w:left="927" w:firstLine="513"/>
-      </w:pPr>
-      <w:r>
-        <w:t>MySQL adalah sistem manajemen basis data (DBMS) relasional yang digunakan untuk menyimpan dan mengelola data dalam aplikasi web. MySQL adalah salah satu DBMS yang paling populer dan banyak digunakan di seluruh dunia. MySQL dapat digunakan bersama dengan PHP dan bahasa pemrograman lainnya untuk membuat aplikasi web yang dinamis dan dapat terhubung dengan basis data.</w:t>
-      </w:r>
+        <w:ind w:left="1560" w:firstLine="0"/>
+      </w:pPr>
     </w:p>
     <w:p>
       <w:pPr>
         <w:pStyle w:val="IsiParagraf"/>
-        <w:ind w:left="927" w:firstLine="513"/>
-      </w:pPr>
-      <w:r>
-        <w:lastRenderedPageBreak/>
-        <w:t>Dalam kombinasi, PHP dan MySQL sering digunakan bersama untuk mengembangkan aplikasi web yang dinamis dan interaktif yang dapat terhubung ke basis data untuk memproses informasi dan memberikan respons. Hal ini memungkinkan aplikasi web untuk menyajikan informasi yang dinamis dan bergantung pada data terbaru.</w:t>
-      </w:r>
-    </w:p>
-    <w:p>
-      <w:pPr>
-        <w:pStyle w:val="IsiParagraf"/>
-        <w:numPr>
-          <w:ilvl w:val="0"/>
-          <w:numId w:val="3"/>
-        </w:numPr>
-        <w:rPr>
-          <w:highlight w:val="yellow"/>
-        </w:rPr>
-      </w:pPr>
-      <w:r>
-        <w:rPr>
-          <w:highlight w:val="yellow"/>
-        </w:rPr>
-        <w:t>Unified Modeling Language</w:t>
-      </w:r>
-    </w:p>
-    <w:p>
-      <w:pPr>
-        <w:pStyle w:val="IsiParagraf"/>
-        <w:ind w:left="927" w:firstLine="513"/>
-      </w:pPr>
-      <w:r>
-        <w:t>UML adalah bahasa pemodelan visual yang digunakan dalam pengembangan perangkat lunak untuk memvisualisasikan dan mendefinisikan berbagai aspek sistem perangkat lunak yang akan dibangun. UML menggunakan notasi grafis untuk merepresentasikan elemen-elemen dalam sistem dan hubungan antara elemen tersebut, sehingga memungkinkan pengembang perangkat lunak untuk memahami dan memodelkan sistem secara terstruktur dan berkomunikasi dengan stakeholder lainnya secara efektif. UML juga merupakan standar industri yang banyak digunakan oleh pengembang perangkat lunak di seluruh dunia.</w:t>
-      </w:r>
-    </w:p>
-    <w:p>
-      <w:pPr>
-        <w:pStyle w:val="IsiParagraf"/>
-        <w:numPr>
-          <w:ilvl w:val="0"/>
-          <w:numId w:val="3"/>
-        </w:numPr>
-        <w:rPr>
-          <w:highlight w:val="yellow"/>
-        </w:rPr>
-      </w:pPr>
-      <w:r>
-        <w:rPr>
-          <w:highlight w:val="yellow"/>
-        </w:rPr>
-        <w:t>Use case diagram</w:t>
-      </w:r>
-    </w:p>
-    <w:p>
-      <w:pPr>
-        <w:pStyle w:val="IsiParagraf"/>
-        <w:ind w:left="927" w:firstLine="513"/>
-        <w:rPr>
-          <w:highlight w:val="yellow"/>
-        </w:rPr>
-      </w:pPr>
-      <w:r>
-        <w:t>Use case diagram adalah diagram yang digunakan dalam UML untuk merepresentasikan fungsionalitas atau perilaku sistem dari perspektif pengguna atau aktor dalam sistem. Diagram ini menggambarkan interaksi antara pengguna dan sistem dalam menyelesaikan tugas atau skenario tertentu. Use case diagram terdiri dari aktor dan use case, dan mencakup relasi antara keduanya. Use case diagram membantu pengembang perangkat lunak dalam mengidentifikasi dan menggambarkan fungsionalitas sistem dengan lebih baik, sehingga memudahkan dalam merancang solusi sistem yang efektif dan mengelola kompleksitas sistem.</w:t>
-      </w:r>
-    </w:p>
-    <w:p>
-      <w:pPr>
-        <w:pStyle w:val="IsiParagraf"/>
-        <w:numPr>
-          <w:ilvl w:val="0"/>
-          <w:numId w:val="3"/>
-        </w:numPr>
-        <w:rPr>
-          <w:highlight w:val="yellow"/>
-        </w:rPr>
-      </w:pPr>
-      <w:r>
-        <w:rPr>
-          <w:highlight w:val="yellow"/>
-        </w:rPr>
-        <w:t>Class diagram</w:t>
-      </w:r>
-    </w:p>
-    <w:p>
-      <w:pPr>
-        <w:pStyle w:val="IsiParagraf"/>
-        <w:ind w:left="927" w:firstLine="513"/>
-        <w:rPr>
-          <w:highlight w:val="yellow"/>
-        </w:rPr>
-      </w:pPr>
-      <w:r>
-        <w:t>Class diagram adalah jenis diagram dalam bahasa pemodelan Unified Modeling Language (UML) yang digunakan untuk merepresentasikan struktur sistem dan kelas-kelas yang terkait dalam suatu sistem atau aplikasi. Diagram ini menunjukkan hubungan antara kelas-kelas, atribut dan metode dari setiap kelas, serta visibilitas atribut dan metode tersebut. Class diagram membantu pengembang untuk memahami dan mengelola hubungan antara kelas-kelas dalam sistem dengan lebih baik, serta digunakan sebagai dasar untuk implementasi program dan kode sumber dari sistem.</w:t>
-      </w:r>
-    </w:p>
-    <w:p>
-      <w:pPr>
-        <w:pStyle w:val="IsiParagraf"/>
-        <w:numPr>
-          <w:ilvl w:val="0"/>
-          <w:numId w:val="3"/>
-        </w:numPr>
-        <w:rPr>
-          <w:highlight w:val="yellow"/>
-        </w:rPr>
-      </w:pPr>
-      <w:r>
-        <w:rPr>
-          <w:highlight w:val="yellow"/>
-        </w:rPr>
-        <w:t>Activity diagram</w:t>
-      </w:r>
-    </w:p>
-    <w:p>
-      <w:pPr>
-        <w:pStyle w:val="IsiParagraf"/>
-        <w:ind w:left="927" w:firstLine="513"/>
-      </w:pPr>
-      <w:r>
-        <w:lastRenderedPageBreak/>
-        <w:t>Activity diagram adalah jenis diagram dalam bahasa pemodelan Unified Modeling Language (UML) yang digunakan untuk merepresentasikan alur kerja atau aktivitas yang dilakukan dalam sistem atau proses bisnis. Diagram ini mencakup aktivitas, tindakan, keputusan, dan kontrol alur.</w:t>
-      </w:r>
-    </w:p>
-    <w:p>
-      <w:pPr>
-        <w:pStyle w:val="IsiParagraf"/>
-        <w:ind w:left="927" w:firstLine="513"/>
-      </w:pPr>
-      <w:r>
-        <w:t>Activity diagram memungkinkan pengembang perangkat lunak untuk memahami urutan aktivitas dalam suatu proses bisnis atau sistem, dan mengidentifikasi masalah atau proses yang berpotensi mengalami masalah. Diagram ini juga membantu dalam membangun pemahaman tentang peran dan interaksi antara objek-objek yang terlibat dalam proses atau sistem, serta mengoptimalkan alur kerja atau proses bisnis yang ada.</w:t>
-      </w:r>
-    </w:p>
-    <w:p>
-      <w:pPr>
-        <w:pStyle w:val="IsiParagraf"/>
-        <w:numPr>
-          <w:ilvl w:val="0"/>
-          <w:numId w:val="3"/>
-        </w:numPr>
-        <w:rPr>
-          <w:highlight w:val="yellow"/>
-        </w:rPr>
-      </w:pPr>
-      <w:r>
-        <w:rPr>
-          <w:highlight w:val="yellow"/>
-        </w:rPr>
-        <w:t>Sequence diagram</w:t>
-      </w:r>
-    </w:p>
-    <w:p>
-      <w:pPr>
-        <w:pStyle w:val="IsiParagraf"/>
-        <w:ind w:left="927" w:firstLine="513"/>
-        <w:rPr>
-          <w:highlight w:val="yellow"/>
-        </w:rPr>
-      </w:pPr>
-      <w:r>
-        <w:t>Sequence diagram adalah diagram yang digunakan dalam UML untuk merepresentasikan interaksi antara objek-objek dalam sistem atau proses bisnis. Diagram ini menggambarkan urutan pesan atau panggilan antara objek-objek dan bagaimana objek-objek tersebut berinteraksi untuk mencapai tujuan tertentu.</w:t>
-      </w:r>
-    </w:p>
-    <w:p>
-      <w:pPr>
-        <w:pStyle w:val="Heading3"/>
-        <w:rPr>
-          <w:highlight w:val="yellow"/>
-        </w:rPr>
-      </w:pPr>
-      <w:r>
-        <w:rPr>
-          <w:highlight w:val="yellow"/>
-          <w:lang w:val="en-US"/>
-        </w:rPr>
-        <w:t>Kajian Pustaka</w:t>
-      </w:r>
-    </w:p>
-    <w:p>
-      <w:pPr>
-        <w:pStyle w:val="IsiParagraf"/>
-        <w:ind w:left="454" w:firstLine="720"/>
-      </w:pPr>
-      <w:r>
-        <w:rPr>
-          <w:highlight w:val="yellow"/>
-        </w:rPr>
-        <w:t>Achmad Syaifur R</w:t>
-      </w:r>
-      <w:r>
-        <w:rPr>
-          <w:highlight w:val="yellow"/>
-        </w:rPr>
-        <w:t>., telah melakukan penelitian pada tahun 20</w:t>
-      </w:r>
-      <w:r>
-        <w:rPr>
-          <w:highlight w:val="yellow"/>
-        </w:rPr>
-        <w:t>20</w:t>
-      </w:r>
-      <w:r>
-        <w:rPr>
-          <w:highlight w:val="yellow"/>
-        </w:rPr>
-        <w:t xml:space="preserve">. Ia telah merancang dan membangun sebuah sistem </w:t>
-      </w:r>
-      <w:r>
-        <w:rPr>
-          <w:highlight w:val="yellow"/>
-        </w:rPr>
-        <w:t>monitoring kegiatan kerja praktik</w:t>
-      </w:r>
-      <w:r>
-        <w:rPr>
-          <w:highlight w:val="yellow"/>
-        </w:rPr>
-        <w:t xml:space="preserve"> berbasis web untuk </w:t>
-      </w:r>
-      <w:r>
-        <w:rPr>
-          <w:highlight w:val="yellow"/>
-        </w:rPr>
-        <w:t>Program Studi Teknik Informatika S1 Universitas Muhammadiyah</w:t>
-      </w:r>
-      <w:r>
-        <w:rPr>
-          <w:highlight w:val="yellow"/>
-        </w:rPr>
-        <w:t xml:space="preserve"> Magelang. Sistem ini me</w:t>
-      </w:r>
-      <w:r>
-        <w:t>mudahkan mahasiswa mengumpulkan data kegiatan Kerja Praktik dan foto Kerja Praktik kedalam sistem sebagai laporan selama Kerja Praktik dan memudahkan dosen untuk memantau kegiatan mahasiswa selama kegiatan Kerja Praktik.</w:t>
-      </w:r>
-    </w:p>
-    <w:p>
-      <w:pPr>
-        <w:pStyle w:val="IsiParagraf"/>
-      </w:pPr>
-    </w:p>
-    <w:p>
-      <w:pPr>
-        <w:pStyle w:val="IsiParagraf"/>
-      </w:pPr>
+        <w:ind w:left="1560" w:firstLine="0"/>
+      </w:pPr>
+      <w:r>
+        <w:t>Komunikasi yang jelas antara tim dengan beta tester akan memudahkan proses beta testing dan perbaikan produk.</w:t>
+      </w:r>
     </w:p>
     <w:sectPr>
       <w:pgSz w:w="11906" w:h="16838"/>
@@ -672,6 +1088,362 @@
     </w:lvl>
   </w:abstractNum>
   <w:abstractNum w:abstractNumId="1" w15:restartNumberingAfterBreak="0">
+    <w:nsid w:val="1C257303"/>
+    <w:multiLevelType w:val="hybridMultilevel"/>
+    <w:tmpl w:val="530454D6"/>
+    <w:lvl w:ilvl="0" w:tplc="2B189FA6">
+      <w:start w:val="1"/>
+      <w:numFmt w:val="decimal"/>
+      <w:lvlText w:val="%1."/>
+      <w:lvlJc w:val="left"/>
+      <w:pPr>
+        <w:ind w:left="1534" w:hanging="360"/>
+      </w:pPr>
+      <w:rPr>
+        <w:rFonts w:hint="default"/>
+      </w:rPr>
+    </w:lvl>
+    <w:lvl w:ilvl="1" w:tplc="38090019" w:tentative="1">
+      <w:start w:val="1"/>
+      <w:numFmt w:val="lowerLetter"/>
+      <w:lvlText w:val="%2."/>
+      <w:lvlJc w:val="left"/>
+      <w:pPr>
+        <w:ind w:left="2254" w:hanging="360"/>
+      </w:pPr>
+    </w:lvl>
+    <w:lvl w:ilvl="2" w:tplc="3809001B" w:tentative="1">
+      <w:start w:val="1"/>
+      <w:numFmt w:val="lowerRoman"/>
+      <w:lvlText w:val="%3."/>
+      <w:lvlJc w:val="right"/>
+      <w:pPr>
+        <w:ind w:left="2974" w:hanging="180"/>
+      </w:pPr>
+    </w:lvl>
+    <w:lvl w:ilvl="3" w:tplc="3809000F" w:tentative="1">
+      <w:start w:val="1"/>
+      <w:numFmt w:val="decimal"/>
+      <w:lvlText w:val="%4."/>
+      <w:lvlJc w:val="left"/>
+      <w:pPr>
+        <w:ind w:left="3694" w:hanging="360"/>
+      </w:pPr>
+    </w:lvl>
+    <w:lvl w:ilvl="4" w:tplc="38090019" w:tentative="1">
+      <w:start w:val="1"/>
+      <w:numFmt w:val="lowerLetter"/>
+      <w:lvlText w:val="%5."/>
+      <w:lvlJc w:val="left"/>
+      <w:pPr>
+        <w:ind w:left="4414" w:hanging="360"/>
+      </w:pPr>
+    </w:lvl>
+    <w:lvl w:ilvl="5" w:tplc="3809001B" w:tentative="1">
+      <w:start w:val="1"/>
+      <w:numFmt w:val="lowerRoman"/>
+      <w:lvlText w:val="%6."/>
+      <w:lvlJc w:val="right"/>
+      <w:pPr>
+        <w:ind w:left="5134" w:hanging="180"/>
+      </w:pPr>
+    </w:lvl>
+    <w:lvl w:ilvl="6" w:tplc="3809000F" w:tentative="1">
+      <w:start w:val="1"/>
+      <w:numFmt w:val="decimal"/>
+      <w:lvlText w:val="%7."/>
+      <w:lvlJc w:val="left"/>
+      <w:pPr>
+        <w:ind w:left="5854" w:hanging="360"/>
+      </w:pPr>
+    </w:lvl>
+    <w:lvl w:ilvl="7" w:tplc="38090019" w:tentative="1">
+      <w:start w:val="1"/>
+      <w:numFmt w:val="lowerLetter"/>
+      <w:lvlText w:val="%8."/>
+      <w:lvlJc w:val="left"/>
+      <w:pPr>
+        <w:ind w:left="6574" w:hanging="360"/>
+      </w:pPr>
+    </w:lvl>
+    <w:lvl w:ilvl="8" w:tplc="3809001B" w:tentative="1">
+      <w:start w:val="1"/>
+      <w:numFmt w:val="lowerRoman"/>
+      <w:lvlText w:val="%9."/>
+      <w:lvlJc w:val="right"/>
+      <w:pPr>
+        <w:ind w:left="7294" w:hanging="180"/>
+      </w:pPr>
+    </w:lvl>
+  </w:abstractNum>
+  <w:abstractNum w:abstractNumId="2" w15:restartNumberingAfterBreak="0">
+    <w:nsid w:val="316B1DBB"/>
+    <w:multiLevelType w:val="hybridMultilevel"/>
+    <w:tmpl w:val="8EC0D690"/>
+    <w:lvl w:ilvl="0" w:tplc="FFFFFFFF">
+      <w:start w:val="1"/>
+      <w:numFmt w:val="lowerLetter"/>
+      <w:lvlText w:val="%1."/>
+      <w:lvlJc w:val="left"/>
+      <w:pPr>
+        <w:ind w:left="1534" w:hanging="360"/>
+      </w:pPr>
+      <w:rPr>
+        <w:rFonts w:hint="default"/>
+      </w:rPr>
+    </w:lvl>
+    <w:lvl w:ilvl="1" w:tplc="FFFFFFFF">
+      <w:start w:val="1"/>
+      <w:numFmt w:val="lowerLetter"/>
+      <w:lvlText w:val="%2."/>
+      <w:lvlJc w:val="left"/>
+      <w:pPr>
+        <w:ind w:left="2254" w:hanging="360"/>
+      </w:pPr>
+    </w:lvl>
+    <w:lvl w:ilvl="2" w:tplc="FFFFFFFF" w:tentative="1">
+      <w:start w:val="1"/>
+      <w:numFmt w:val="lowerRoman"/>
+      <w:lvlText w:val="%3."/>
+      <w:lvlJc w:val="right"/>
+      <w:pPr>
+        <w:ind w:left="2974" w:hanging="180"/>
+      </w:pPr>
+    </w:lvl>
+    <w:lvl w:ilvl="3" w:tplc="FFFFFFFF" w:tentative="1">
+      <w:start w:val="1"/>
+      <w:numFmt w:val="decimal"/>
+      <w:lvlText w:val="%4."/>
+      <w:lvlJc w:val="left"/>
+      <w:pPr>
+        <w:ind w:left="3694" w:hanging="360"/>
+      </w:pPr>
+    </w:lvl>
+    <w:lvl w:ilvl="4" w:tplc="FFFFFFFF" w:tentative="1">
+      <w:start w:val="1"/>
+      <w:numFmt w:val="lowerLetter"/>
+      <w:lvlText w:val="%5."/>
+      <w:lvlJc w:val="left"/>
+      <w:pPr>
+        <w:ind w:left="4414" w:hanging="360"/>
+      </w:pPr>
+    </w:lvl>
+    <w:lvl w:ilvl="5" w:tplc="FFFFFFFF" w:tentative="1">
+      <w:start w:val="1"/>
+      <w:numFmt w:val="lowerRoman"/>
+      <w:lvlText w:val="%6."/>
+      <w:lvlJc w:val="right"/>
+      <w:pPr>
+        <w:ind w:left="5134" w:hanging="180"/>
+      </w:pPr>
+    </w:lvl>
+    <w:lvl w:ilvl="6" w:tplc="FFFFFFFF" w:tentative="1">
+      <w:start w:val="1"/>
+      <w:numFmt w:val="decimal"/>
+      <w:lvlText w:val="%7."/>
+      <w:lvlJc w:val="left"/>
+      <w:pPr>
+        <w:ind w:left="5854" w:hanging="360"/>
+      </w:pPr>
+    </w:lvl>
+    <w:lvl w:ilvl="7" w:tplc="FFFFFFFF" w:tentative="1">
+      <w:start w:val="1"/>
+      <w:numFmt w:val="lowerLetter"/>
+      <w:lvlText w:val="%8."/>
+      <w:lvlJc w:val="left"/>
+      <w:pPr>
+        <w:ind w:left="6574" w:hanging="360"/>
+      </w:pPr>
+    </w:lvl>
+    <w:lvl w:ilvl="8" w:tplc="FFFFFFFF" w:tentative="1">
+      <w:start w:val="1"/>
+      <w:numFmt w:val="lowerRoman"/>
+      <w:lvlText w:val="%9."/>
+      <w:lvlJc w:val="right"/>
+      <w:pPr>
+        <w:ind w:left="7294" w:hanging="180"/>
+      </w:pPr>
+    </w:lvl>
+  </w:abstractNum>
+  <w:abstractNum w:abstractNumId="3" w15:restartNumberingAfterBreak="0">
+    <w:nsid w:val="35EE180E"/>
+    <w:multiLevelType w:val="hybridMultilevel"/>
+    <w:tmpl w:val="99500034"/>
+    <w:lvl w:ilvl="0" w:tplc="85E880F4">
+      <w:start w:val="1"/>
+      <w:numFmt w:val="decimal"/>
+      <w:lvlText w:val="%1."/>
+      <w:lvlJc w:val="left"/>
+      <w:pPr>
+        <w:ind w:left="1800" w:hanging="360"/>
+      </w:pPr>
+      <w:rPr>
+        <w:rFonts w:hint="default"/>
+      </w:rPr>
+    </w:lvl>
+    <w:lvl w:ilvl="1" w:tplc="38090019" w:tentative="1">
+      <w:start w:val="1"/>
+      <w:numFmt w:val="lowerLetter"/>
+      <w:lvlText w:val="%2."/>
+      <w:lvlJc w:val="left"/>
+      <w:pPr>
+        <w:ind w:left="2520" w:hanging="360"/>
+      </w:pPr>
+    </w:lvl>
+    <w:lvl w:ilvl="2" w:tplc="3809001B" w:tentative="1">
+      <w:start w:val="1"/>
+      <w:numFmt w:val="lowerRoman"/>
+      <w:lvlText w:val="%3."/>
+      <w:lvlJc w:val="right"/>
+      <w:pPr>
+        <w:ind w:left="3240" w:hanging="180"/>
+      </w:pPr>
+    </w:lvl>
+    <w:lvl w:ilvl="3" w:tplc="3809000F" w:tentative="1">
+      <w:start w:val="1"/>
+      <w:numFmt w:val="decimal"/>
+      <w:lvlText w:val="%4."/>
+      <w:lvlJc w:val="left"/>
+      <w:pPr>
+        <w:ind w:left="3960" w:hanging="360"/>
+      </w:pPr>
+    </w:lvl>
+    <w:lvl w:ilvl="4" w:tplc="38090019" w:tentative="1">
+      <w:start w:val="1"/>
+      <w:numFmt w:val="lowerLetter"/>
+      <w:lvlText w:val="%5."/>
+      <w:lvlJc w:val="left"/>
+      <w:pPr>
+        <w:ind w:left="4680" w:hanging="360"/>
+      </w:pPr>
+    </w:lvl>
+    <w:lvl w:ilvl="5" w:tplc="3809001B" w:tentative="1">
+      <w:start w:val="1"/>
+      <w:numFmt w:val="lowerRoman"/>
+      <w:lvlText w:val="%6."/>
+      <w:lvlJc w:val="right"/>
+      <w:pPr>
+        <w:ind w:left="5400" w:hanging="180"/>
+      </w:pPr>
+    </w:lvl>
+    <w:lvl w:ilvl="6" w:tplc="3809000F" w:tentative="1">
+      <w:start w:val="1"/>
+      <w:numFmt w:val="decimal"/>
+      <w:lvlText w:val="%7."/>
+      <w:lvlJc w:val="left"/>
+      <w:pPr>
+        <w:ind w:left="6120" w:hanging="360"/>
+      </w:pPr>
+    </w:lvl>
+    <w:lvl w:ilvl="7" w:tplc="38090019" w:tentative="1">
+      <w:start w:val="1"/>
+      <w:numFmt w:val="lowerLetter"/>
+      <w:lvlText w:val="%8."/>
+      <w:lvlJc w:val="left"/>
+      <w:pPr>
+        <w:ind w:left="6840" w:hanging="360"/>
+      </w:pPr>
+    </w:lvl>
+    <w:lvl w:ilvl="8" w:tplc="3809001B" w:tentative="1">
+      <w:start w:val="1"/>
+      <w:numFmt w:val="lowerRoman"/>
+      <w:lvlText w:val="%9."/>
+      <w:lvlJc w:val="right"/>
+      <w:pPr>
+        <w:ind w:left="7560" w:hanging="180"/>
+      </w:pPr>
+    </w:lvl>
+  </w:abstractNum>
+  <w:abstractNum w:abstractNumId="4" w15:restartNumberingAfterBreak="0">
+    <w:nsid w:val="36134278"/>
+    <w:multiLevelType w:val="hybridMultilevel"/>
+    <w:tmpl w:val="A6C69E62"/>
+    <w:lvl w:ilvl="0" w:tplc="13E46824">
+      <w:start w:val="1"/>
+      <w:numFmt w:val="decimal"/>
+      <w:lvlText w:val="%1."/>
+      <w:lvlJc w:val="left"/>
+      <w:pPr>
+        <w:ind w:left="1800" w:hanging="360"/>
+      </w:pPr>
+      <w:rPr>
+        <w:rFonts w:hint="default"/>
+      </w:rPr>
+    </w:lvl>
+    <w:lvl w:ilvl="1" w:tplc="38090019" w:tentative="1">
+      <w:start w:val="1"/>
+      <w:numFmt w:val="lowerLetter"/>
+      <w:lvlText w:val="%2."/>
+      <w:lvlJc w:val="left"/>
+      <w:pPr>
+        <w:ind w:left="2520" w:hanging="360"/>
+      </w:pPr>
+    </w:lvl>
+    <w:lvl w:ilvl="2" w:tplc="3809001B" w:tentative="1">
+      <w:start w:val="1"/>
+      <w:numFmt w:val="lowerRoman"/>
+      <w:lvlText w:val="%3."/>
+      <w:lvlJc w:val="right"/>
+      <w:pPr>
+        <w:ind w:left="3240" w:hanging="180"/>
+      </w:pPr>
+    </w:lvl>
+    <w:lvl w:ilvl="3" w:tplc="3809000F" w:tentative="1">
+      <w:start w:val="1"/>
+      <w:numFmt w:val="decimal"/>
+      <w:lvlText w:val="%4."/>
+      <w:lvlJc w:val="left"/>
+      <w:pPr>
+        <w:ind w:left="3960" w:hanging="360"/>
+      </w:pPr>
+    </w:lvl>
+    <w:lvl w:ilvl="4" w:tplc="38090019" w:tentative="1">
+      <w:start w:val="1"/>
+      <w:numFmt w:val="lowerLetter"/>
+      <w:lvlText w:val="%5."/>
+      <w:lvlJc w:val="left"/>
+      <w:pPr>
+        <w:ind w:left="4680" w:hanging="360"/>
+      </w:pPr>
+    </w:lvl>
+    <w:lvl w:ilvl="5" w:tplc="3809001B" w:tentative="1">
+      <w:start w:val="1"/>
+      <w:numFmt w:val="lowerRoman"/>
+      <w:lvlText w:val="%6."/>
+      <w:lvlJc w:val="right"/>
+      <w:pPr>
+        <w:ind w:left="5400" w:hanging="180"/>
+      </w:pPr>
+    </w:lvl>
+    <w:lvl w:ilvl="6" w:tplc="3809000F" w:tentative="1">
+      <w:start w:val="1"/>
+      <w:numFmt w:val="decimal"/>
+      <w:lvlText w:val="%7."/>
+      <w:lvlJc w:val="left"/>
+      <w:pPr>
+        <w:ind w:left="6120" w:hanging="360"/>
+      </w:pPr>
+    </w:lvl>
+    <w:lvl w:ilvl="7" w:tplc="38090019" w:tentative="1">
+      <w:start w:val="1"/>
+      <w:numFmt w:val="lowerLetter"/>
+      <w:lvlText w:val="%8."/>
+      <w:lvlJc w:val="left"/>
+      <w:pPr>
+        <w:ind w:left="6840" w:hanging="360"/>
+      </w:pPr>
+    </w:lvl>
+    <w:lvl w:ilvl="8" w:tplc="3809001B" w:tentative="1">
+      <w:start w:val="1"/>
+      <w:numFmt w:val="lowerRoman"/>
+      <w:lvlText w:val="%9."/>
+      <w:lvlJc w:val="right"/>
+      <w:pPr>
+        <w:ind w:left="7560" w:hanging="180"/>
+      </w:pPr>
+    </w:lvl>
+  </w:abstractNum>
+  <w:abstractNum w:abstractNumId="5" w15:restartNumberingAfterBreak="0">
     <w:nsid w:val="49114DA0"/>
     <w:multiLevelType w:val="hybridMultilevel"/>
     <w:tmpl w:val="B6AC5E1C"/>
@@ -757,6 +1529,95 @@
       <w:lvlJc w:val="right"/>
       <w:pPr>
         <w:ind w:left="6687" w:hanging="180"/>
+      </w:pPr>
+    </w:lvl>
+  </w:abstractNum>
+  <w:abstractNum w:abstractNumId="6" w15:restartNumberingAfterBreak="0">
+    <w:nsid w:val="4D3E7F8A"/>
+    <w:multiLevelType w:val="hybridMultilevel"/>
+    <w:tmpl w:val="8EC0D690"/>
+    <w:lvl w:ilvl="0" w:tplc="A9E40B54">
+      <w:start w:val="1"/>
+      <w:numFmt w:val="lowerLetter"/>
+      <w:lvlText w:val="%1."/>
+      <w:lvlJc w:val="left"/>
+      <w:pPr>
+        <w:ind w:left="1534" w:hanging="360"/>
+      </w:pPr>
+      <w:rPr>
+        <w:rFonts w:hint="default"/>
+      </w:rPr>
+    </w:lvl>
+    <w:lvl w:ilvl="1" w:tplc="38090019">
+      <w:start w:val="1"/>
+      <w:numFmt w:val="lowerLetter"/>
+      <w:lvlText w:val="%2."/>
+      <w:lvlJc w:val="left"/>
+      <w:pPr>
+        <w:ind w:left="2254" w:hanging="360"/>
+      </w:pPr>
+    </w:lvl>
+    <w:lvl w:ilvl="2" w:tplc="3809001B" w:tentative="1">
+      <w:start w:val="1"/>
+      <w:numFmt w:val="lowerRoman"/>
+      <w:lvlText w:val="%3."/>
+      <w:lvlJc w:val="right"/>
+      <w:pPr>
+        <w:ind w:left="2974" w:hanging="180"/>
+      </w:pPr>
+    </w:lvl>
+    <w:lvl w:ilvl="3" w:tplc="3809000F" w:tentative="1">
+      <w:start w:val="1"/>
+      <w:numFmt w:val="decimal"/>
+      <w:lvlText w:val="%4."/>
+      <w:lvlJc w:val="left"/>
+      <w:pPr>
+        <w:ind w:left="3694" w:hanging="360"/>
+      </w:pPr>
+    </w:lvl>
+    <w:lvl w:ilvl="4" w:tplc="38090019" w:tentative="1">
+      <w:start w:val="1"/>
+      <w:numFmt w:val="lowerLetter"/>
+      <w:lvlText w:val="%5."/>
+      <w:lvlJc w:val="left"/>
+      <w:pPr>
+        <w:ind w:left="4414" w:hanging="360"/>
+      </w:pPr>
+    </w:lvl>
+    <w:lvl w:ilvl="5" w:tplc="3809001B" w:tentative="1">
+      <w:start w:val="1"/>
+      <w:numFmt w:val="lowerRoman"/>
+      <w:lvlText w:val="%6."/>
+      <w:lvlJc w:val="right"/>
+      <w:pPr>
+        <w:ind w:left="5134" w:hanging="180"/>
+      </w:pPr>
+    </w:lvl>
+    <w:lvl w:ilvl="6" w:tplc="3809000F" w:tentative="1">
+      <w:start w:val="1"/>
+      <w:numFmt w:val="decimal"/>
+      <w:lvlText w:val="%7."/>
+      <w:lvlJc w:val="left"/>
+      <w:pPr>
+        <w:ind w:left="5854" w:hanging="360"/>
+      </w:pPr>
+    </w:lvl>
+    <w:lvl w:ilvl="7" w:tplc="38090019" w:tentative="1">
+      <w:start w:val="1"/>
+      <w:numFmt w:val="lowerLetter"/>
+      <w:lvlText w:val="%8."/>
+      <w:lvlJc w:val="left"/>
+      <w:pPr>
+        <w:ind w:left="6574" w:hanging="360"/>
+      </w:pPr>
+    </w:lvl>
+    <w:lvl w:ilvl="8" w:tplc="3809001B" w:tentative="1">
+      <w:start w:val="1"/>
+      <w:numFmt w:val="lowerRoman"/>
+      <w:lvlText w:val="%9."/>
+      <w:lvlJc w:val="right"/>
+      <w:pPr>
+        <w:ind w:left="7294" w:hanging="180"/>
       </w:pPr>
     </w:lvl>
   </w:abstractNum>
@@ -794,7 +1655,22 @@
     </w:lvlOverride>
   </w:num>
   <w:num w:numId="3" w16cid:durableId="1256940674">
+    <w:abstractNumId w:val="5"/>
+  </w:num>
+  <w:num w:numId="4" w16cid:durableId="2109618334">
+    <w:abstractNumId w:val="6"/>
+  </w:num>
+  <w:num w:numId="5" w16cid:durableId="995958231">
+    <w:abstractNumId w:val="2"/>
+  </w:num>
+  <w:num w:numId="6" w16cid:durableId="1213931291">
     <w:abstractNumId w:val="1"/>
+  </w:num>
+  <w:num w:numId="7" w16cid:durableId="1842622031">
+    <w:abstractNumId w:val="3"/>
+  </w:num>
+  <w:num w:numId="8" w16cid:durableId="367920698">
+    <w:abstractNumId w:val="4"/>
   </w:num>
 </w:numbering>
 </file>

</xml_diff>